<commit_message>
Initio WS11.  Tidying Initiro Simulator Worksneets.
</commit_message>
<xml_diff>
--- a/resources/initio_sim/WS1-InitioSimulator-GettingStarted.docx
+++ b/resources/initio_sim/WS1-InitioSimulator-GettingStarted.docx
@@ -19,7 +19,34 @@
           <w:sz w:val="40"/>
           <w:szCs w:val="40"/>
         </w:rPr>
-        <w:t xml:space="preserve">Initio Simulator: </w:t>
+        <w:t xml:space="preserve">Virtual </w:t>
+      </w:r>
+      <w:r>
+        <w:rPr>
+          <w:rFonts w:ascii="Calibri" w:eastAsia="Calibri" w:hAnsi="Calibri" w:cs="Calibri"/>
+          <w:b/>
+          <w:sz w:val="40"/>
+          <w:szCs w:val="40"/>
+        </w:rPr>
+        <w:t xml:space="preserve">Initio </w:t>
+      </w:r>
+      <w:r>
+        <w:rPr>
+          <w:rFonts w:ascii="Calibri" w:eastAsia="Calibri" w:hAnsi="Calibri" w:cs="Calibri"/>
+          <w:b/>
+          <w:sz w:val="40"/>
+          <w:szCs w:val="40"/>
+        </w:rPr>
+        <w:t>Programming</w:t>
+      </w:r>
+      <w:r>
+        <w:rPr>
+          <w:rFonts w:ascii="Calibri" w:eastAsia="Calibri" w:hAnsi="Calibri" w:cs="Calibri"/>
+          <w:b/>
+          <w:sz w:val="40"/>
+          <w:szCs w:val="40"/>
+        </w:rPr>
+        <w:t xml:space="preserve">: </w:t>
       </w:r>
       <w:r>
         <w:rPr>
@@ -494,13 +521,7 @@
         <w:rPr>
           <w:rFonts w:ascii="Calibri" w:eastAsia="Calibri" w:hAnsi="Calibri" w:cs="Calibri"/>
         </w:rPr>
-        <w:t xml:space="preserve"> on Macs) from the File </w:t>
-      </w:r>
-      <w:r>
-        <w:rPr>
-          <w:rFonts w:ascii="Calibri" w:eastAsia="Calibri" w:hAnsi="Calibri" w:cs="Calibri"/>
-        </w:rPr>
-        <w:t>Menu.</w:t>
+        <w:t xml:space="preserve"> on Macs) from the File Menu.</w:t>
       </w:r>
     </w:p>
     <w:p>
@@ -702,13 +723,7 @@
         <w:rPr>
           <w:rFonts w:ascii="Courier" w:eastAsia="Courier" w:hAnsi="Courier" w:cs="Courier"/>
         </w:rPr>
-        <w:t>default</w:t>
-      </w:r>
-      <w:r>
-        <w:rPr>
-          <w:rFonts w:ascii="Courier" w:eastAsia="Courier" w:hAnsi="Courier" w:cs="Courier"/>
-        </w:rPr>
-        <w:t>_world.xml</w:t>
+        <w:t>default_world.xml</w:t>
       </w:r>
       <w:r>
         <w:rPr>
@@ -735,14 +750,7 @@
           <w:rFonts w:ascii="Calibri" w:eastAsia="Calibri" w:hAnsi="Calibri" w:cs="Calibri"/>
           <w:i/>
         </w:rPr>
-        <w:t>Start</w:t>
-      </w:r>
-      <w:r>
-        <w:rPr>
-          <w:rFonts w:ascii="Calibri" w:eastAsia="Calibri" w:hAnsi="Calibri" w:cs="Calibri"/>
-          <w:i/>
-        </w:rPr>
-        <w:t xml:space="preserve"> Simulation</w:t>
+        <w:t>Start Simulation</w:t>
       </w:r>
     </w:p>
     <w:p>
@@ -1207,8 +1215,17 @@
       <w:r>
         <w:rPr>
           <w:rFonts w:ascii="Calibri" w:eastAsia="Calibri" w:hAnsi="Calibri" w:cs="Calibri"/>
+          <w:b/>
+          <w:bCs/>
           <w:color w:val="373737"/>
         </w:rPr>
+        <w:t xml:space="preserve">Question 1: </w:t>
+      </w:r>
+      <w:r>
+        <w:rPr>
+          <w:rFonts w:ascii="Calibri" w:eastAsia="Calibri" w:hAnsi="Calibri" w:cs="Calibri"/>
+          <w:color w:val="373737"/>
+        </w:rPr>
         <w:t>What happens?</w:t>
       </w:r>
     </w:p>
@@ -1239,18 +1256,18 @@
           <w:noProof/>
         </w:rPr>
         <mc:AlternateContent>
-          <mc:Choice Requires="wpg">
+          <mc:Choice Requires="wps">
             <w:drawing>
-              <wp:anchor distT="0" distB="0" distL="114300" distR="114300" simplePos="0" relativeHeight="251663360" behindDoc="0" locked="0" layoutInCell="1" hidden="0" allowOverlap="1" wp14:anchorId="0F94FF82" wp14:editId="621AE22F">
+              <wp:anchor distT="0" distB="0" distL="114300" distR="114300" simplePos="0" relativeHeight="251663360" behindDoc="0" locked="0" layoutInCell="1" hidden="0" allowOverlap="1" wp14:anchorId="0F94FF82" wp14:editId="4FCBCA72">
                 <wp:simplePos x="0" y="0"/>
                 <wp:positionH relativeFrom="column">
-                  <wp:posOffset>1</wp:posOffset>
+                  <wp:posOffset>0</wp:posOffset>
                 </wp:positionH>
                 <wp:positionV relativeFrom="paragraph">
                   <wp:posOffset>139700</wp:posOffset>
                 </wp:positionV>
-                <wp:extent cx="5257800" cy="25400"/>
-                <wp:effectExtent l="0" t="0" r="0" b="0"/>
+                <wp:extent cx="5257800" cy="0"/>
+                <wp:effectExtent l="0" t="12700" r="12700" b="12700"/>
                 <wp:wrapNone/>
                 <wp:docPr id="4" name="Straight Arrow Connector 4"/>
                 <wp:cNvGraphicFramePr/>
@@ -1260,7 +1277,7 @@
                       <wps:cNvCnPr/>
                       <wps:spPr>
                         <a:xfrm>
-                          <a:off x="2717100" y="3780000"/>
+                          <a:off x="0" y="0"/>
                           <a:ext cx="5257800" cy="0"/>
                         </a:xfrm>
                         <a:prstGeom prst="straightConnector1">
@@ -1281,50 +1298,22 @@
                     </wps:wsp>
                   </a:graphicData>
                 </a:graphic>
+                <wp14:sizeRelV relativeFrom="margin">
+                  <wp14:pctHeight>0</wp14:pctHeight>
+                </wp14:sizeRelV>
               </wp:anchor>
             </w:drawing>
           </mc:Choice>
-          <mc:Fallback xmlns:dgm="http://schemas.openxmlformats.org/drawingml/2006/diagram" xmlns:lc="http://schemas.openxmlformats.org/drawingml/2006/lockedCanvas" xmlns:c="http://schemas.openxmlformats.org/drawingml/2006/chart" xmlns:pic="http://schemas.openxmlformats.org/drawingml/2006/picture" xmlns:a="http://schemas.openxmlformats.org/drawingml/2006/main" xmlns:sl="http://schemas.openxmlformats.org/schemaLibrary/2006/main">
-            <w:drawing>
-              <wp:anchor allowOverlap="1" behindDoc="0" distB="0" distT="0" distL="114300" distR="114300" hidden="0" layoutInCell="1" locked="0" relativeHeight="0" simplePos="0">
-                <wp:simplePos x="0" y="0"/>
-                <wp:positionH relativeFrom="column">
-                  <wp:posOffset>1</wp:posOffset>
-                </wp:positionH>
-                <wp:positionV relativeFrom="paragraph">
-                  <wp:posOffset>139700</wp:posOffset>
-                </wp:positionV>
-                <wp:extent cx="5257800" cy="25400"/>
-                <wp:effectExtent b="0" l="0" r="0" t="0"/>
-                <wp:wrapNone/>
-                <wp:docPr id="4" name="image13.png"/>
-                <a:graphic>
-                  <a:graphicData uri="http://schemas.openxmlformats.org/drawingml/2006/picture">
-                    <pic:pic>
-                      <pic:nvPicPr>
-                        <pic:cNvPr id="0" name="image13.png"/>
-                        <pic:cNvPicPr preferRelativeResize="0"/>
-                      </pic:nvPicPr>
-                      <pic:blipFill>
-                        <a:blip r:embed="rId12"/>
-                        <a:srcRect/>
-                        <a:stretch>
-                          <a:fillRect/>
-                        </a:stretch>
-                      </pic:blipFill>
-                      <pic:spPr>
-                        <a:xfrm>
-                          <a:off x="0" y="0"/>
-                          <a:ext cx="5257800" cy="25400"/>
-                        </a:xfrm>
-                        <a:prstGeom prst="rect"/>
-                        <a:ln/>
-                      </pic:spPr>
-                    </pic:pic>
-                  </a:graphicData>
-                </a:graphic>
-              </wp:anchor>
-            </w:drawing>
+          <mc:Fallback>
+            <w:pict>
+              <v:shapetype w14:anchorId="2CD1ABE2" id="_x0000_t32" coordsize="21600,21600" o:spt="32" o:oned="t" path="m,l21600,21600e" filled="f">
+                <v:path arrowok="t" fillok="f" o:connecttype="none"/>
+                <o:lock v:ext="edit" shapetype="t"/>
+              </v:shapetype>
+              <v:shape id="Straight Arrow Connector 4" o:spid="_x0000_s1026" type="#_x0000_t32" style="position:absolute;margin-left:0;margin-top:11pt;width:414pt;height:0;z-index:251663360;visibility:visible;mso-wrap-style:square;mso-height-percent:0;mso-wrap-distance-left:9pt;mso-wrap-distance-top:0;mso-wrap-distance-right:9pt;mso-wrap-distance-bottom:0;mso-position-horizontal:absolute;mso-position-horizontal-relative:text;mso-position-vertical:absolute;mso-position-vertical-relative:text;mso-height-percent:0;mso-height-relative:margin" o:gfxdata="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" strokecolor="#4f81bd [3204]" strokeweight="2pt">
+                <v:stroke startarrowwidth="narrow" startarrowlength="short" endarrowwidth="narrow" endarrowlength="short"/>
+              </v:shape>
+            </w:pict>
           </mc:Fallback>
         </mc:AlternateContent>
       </w:r>
@@ -1388,7 +1377,7 @@
                     <pic:cNvPicPr preferRelativeResize="0"/>
                   </pic:nvPicPr>
                   <pic:blipFill>
-                    <a:blip r:embed="rId13"/>
+                    <a:blip r:embed="rId12"/>
                     <a:srcRect/>
                     <a:stretch>
                       <a:fillRect/>
@@ -1615,8 +1604,17 @@
       <w:r>
         <w:rPr>
           <w:rFonts w:ascii="Calibri" w:eastAsia="Calibri" w:hAnsi="Calibri" w:cs="Calibri"/>
+          <w:b/>
+          <w:bCs/>
           <w:color w:val="373737"/>
         </w:rPr>
+        <w:t xml:space="preserve">Question 2: </w:t>
+      </w:r>
+      <w:r>
+        <w:rPr>
+          <w:rFonts w:ascii="Calibri" w:eastAsia="Calibri" w:hAnsi="Calibri" w:cs="Calibri"/>
+          <w:color w:val="373737"/>
+        </w:rPr>
         <w:t>What happens?</w:t>
       </w:r>
     </w:p>
@@ -1646,18 +1644,18 @@
           <w:noProof/>
         </w:rPr>
         <mc:AlternateContent>
-          <mc:Choice Requires="wpg">
+          <mc:Choice Requires="wps">
             <w:drawing>
-              <wp:anchor distT="0" distB="0" distL="114300" distR="114300" simplePos="0" relativeHeight="251667456" behindDoc="0" locked="0" layoutInCell="1" hidden="0" allowOverlap="1" wp14:anchorId="5C528841" wp14:editId="65420226">
+              <wp:anchor distT="0" distB="0" distL="114300" distR="114300" simplePos="0" relativeHeight="251667456" behindDoc="0" locked="0" layoutInCell="1" hidden="0" allowOverlap="1" wp14:anchorId="5C528841" wp14:editId="100C3A4C">
                 <wp:simplePos x="0" y="0"/>
                 <wp:positionH relativeFrom="column">
-                  <wp:posOffset>1</wp:posOffset>
+                  <wp:posOffset>0</wp:posOffset>
                 </wp:positionH>
                 <wp:positionV relativeFrom="paragraph">
                   <wp:posOffset>139700</wp:posOffset>
                 </wp:positionV>
-                <wp:extent cx="5257800" cy="25400"/>
-                <wp:effectExtent l="0" t="0" r="0" b="0"/>
+                <wp:extent cx="5257800" cy="0"/>
+                <wp:effectExtent l="0" t="12700" r="12700" b="12700"/>
                 <wp:wrapNone/>
                 <wp:docPr id="2" name="Straight Arrow Connector 2"/>
                 <wp:cNvGraphicFramePr/>
@@ -1667,7 +1665,7 @@
                       <wps:cNvCnPr/>
                       <wps:spPr>
                         <a:xfrm>
-                          <a:off x="2717100" y="3780000"/>
+                          <a:off x="0" y="0"/>
                           <a:ext cx="5257800" cy="0"/>
                         </a:xfrm>
                         <a:prstGeom prst="straightConnector1">
@@ -1688,50 +1686,18 @@
                     </wps:wsp>
                   </a:graphicData>
                 </a:graphic>
+                <wp14:sizeRelV relativeFrom="margin">
+                  <wp14:pctHeight>0</wp14:pctHeight>
+                </wp14:sizeRelV>
               </wp:anchor>
             </w:drawing>
           </mc:Choice>
-          <mc:Fallback xmlns:dgm="http://schemas.openxmlformats.org/drawingml/2006/diagram" xmlns:lc="http://schemas.openxmlformats.org/drawingml/2006/lockedCanvas" xmlns:c="http://schemas.openxmlformats.org/drawingml/2006/chart" xmlns:pic="http://schemas.openxmlformats.org/drawingml/2006/picture" xmlns:a="http://schemas.openxmlformats.org/drawingml/2006/main" xmlns:sl="http://schemas.openxmlformats.org/schemaLibrary/2006/main">
-            <w:drawing>
-              <wp:anchor allowOverlap="1" behindDoc="0" distB="0" distT="0" distL="114300" distR="114300" hidden="0" layoutInCell="1" locked="0" relativeHeight="0" simplePos="0">
-                <wp:simplePos x="0" y="0"/>
-                <wp:positionH relativeFrom="column">
-                  <wp:posOffset>1</wp:posOffset>
-                </wp:positionH>
-                <wp:positionV relativeFrom="paragraph">
-                  <wp:posOffset>139700</wp:posOffset>
-                </wp:positionV>
-                <wp:extent cx="5257800" cy="25400"/>
-                <wp:effectExtent b="0" l="0" r="0" t="0"/>
-                <wp:wrapNone/>
-                <wp:docPr id="2" name="image11.png"/>
-                <a:graphic>
-                  <a:graphicData uri="http://schemas.openxmlformats.org/drawingml/2006/picture">
-                    <pic:pic>
-                      <pic:nvPicPr>
-                        <pic:cNvPr id="0" name="image11.png"/>
-                        <pic:cNvPicPr preferRelativeResize="0"/>
-                      </pic:nvPicPr>
-                      <pic:blipFill>
-                        <a:blip r:embed="rId14"/>
-                        <a:srcRect/>
-                        <a:stretch>
-                          <a:fillRect/>
-                        </a:stretch>
-                      </pic:blipFill>
-                      <pic:spPr>
-                        <a:xfrm>
-                          <a:off x="0" y="0"/>
-                          <a:ext cx="5257800" cy="25400"/>
-                        </a:xfrm>
-                        <a:prstGeom prst="rect"/>
-                        <a:ln/>
-                      </pic:spPr>
-                    </pic:pic>
-                  </a:graphicData>
-                </a:graphic>
-              </wp:anchor>
-            </w:drawing>
+          <mc:Fallback>
+            <w:pict>
+              <v:shape w14:anchorId="1E082E6D" id="Straight Arrow Connector 2" o:spid="_x0000_s1026" type="#_x0000_t32" style="position:absolute;margin-left:0;margin-top:11pt;width:414pt;height:0;z-index:251667456;visibility:visible;mso-wrap-style:square;mso-height-percent:0;mso-wrap-distance-left:9pt;mso-wrap-distance-top:0;mso-wrap-distance-right:9pt;mso-wrap-distance-bottom:0;mso-position-horizontal:absolute;mso-position-horizontal-relative:text;mso-position-vertical:absolute;mso-position-vertical-relative:text;mso-height-percent:0;mso-height-relative:margin" o:gfxdata="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" strokecolor="#4f81bd [3204]" strokeweight="2pt">
+                <v:stroke startarrowwidth="narrow" startarrowlength="short" endarrowwidth="narrow" endarrowlength="short"/>
+              </v:shape>
+            </w:pict>
           </mc:Fallback>
         </mc:AlternateContent>
       </w:r>
@@ -1787,7 +1753,7 @@
                     <pic:cNvPicPr preferRelativeResize="0"/>
                   </pic:nvPicPr>
                   <pic:blipFill>
-                    <a:blip r:embed="rId15"/>
+                    <a:blip r:embed="rId13"/>
                     <a:srcRect/>
                     <a:stretch>
                       <a:fillRect/>
@@ -1945,6 +1911,14 @@
           <w:color w:val="373737"/>
         </w:rPr>
       </w:pPr>
+      <w:r>
+        <w:rPr>
+          <w:rFonts w:ascii="Calibri" w:eastAsia="Calibri" w:hAnsi="Calibri" w:cs="Calibri"/>
+          <w:b/>
+          <w:color w:val="373737"/>
+        </w:rPr>
+        <w:t xml:space="preserve">Question 3: </w:t>
+      </w:r>
       <w:r>
         <w:rPr>
           <w:rFonts w:ascii="Calibri" w:eastAsia="Calibri" w:hAnsi="Calibri" w:cs="Calibri"/>
@@ -2027,18 +2001,18 @@
           <w:noProof/>
         </w:rPr>
         <mc:AlternateContent>
-          <mc:Choice Requires="wpg">
+          <mc:Choice Requires="wps">
             <w:drawing>
-              <wp:anchor distT="0" distB="0" distL="114300" distR="114300" simplePos="0" relativeHeight="251670528" behindDoc="0" locked="0" layoutInCell="1" hidden="0" allowOverlap="1" wp14:anchorId="56480C07" wp14:editId="25024023">
+              <wp:anchor distT="0" distB="0" distL="114300" distR="114300" simplePos="0" relativeHeight="251670528" behindDoc="0" locked="0" layoutInCell="1" hidden="0" allowOverlap="1" wp14:anchorId="56480C07" wp14:editId="15313331">
                 <wp:simplePos x="0" y="0"/>
                 <wp:positionH relativeFrom="column">
-                  <wp:posOffset>1</wp:posOffset>
+                  <wp:posOffset>0</wp:posOffset>
                 </wp:positionH>
                 <wp:positionV relativeFrom="paragraph">
                   <wp:posOffset>139700</wp:posOffset>
                 </wp:positionV>
-                <wp:extent cx="5257800" cy="25400"/>
-                <wp:effectExtent l="0" t="0" r="0" b="0"/>
+                <wp:extent cx="5257800" cy="0"/>
+                <wp:effectExtent l="0" t="12700" r="12700" b="12700"/>
                 <wp:wrapNone/>
                 <wp:docPr id="1" name="Straight Arrow Connector 1"/>
                 <wp:cNvGraphicFramePr/>
@@ -2048,7 +2022,7 @@
                       <wps:cNvCnPr/>
                       <wps:spPr>
                         <a:xfrm>
-                          <a:off x="2717100" y="3780000"/>
+                          <a:off x="0" y="0"/>
                           <a:ext cx="5257800" cy="0"/>
                         </a:xfrm>
                         <a:prstGeom prst="straightConnector1">
@@ -2069,50 +2043,18 @@
                     </wps:wsp>
                   </a:graphicData>
                 </a:graphic>
+                <wp14:sizeRelV relativeFrom="margin">
+                  <wp14:pctHeight>0</wp14:pctHeight>
+                </wp14:sizeRelV>
               </wp:anchor>
             </w:drawing>
           </mc:Choice>
-          <mc:Fallback xmlns:dgm="http://schemas.openxmlformats.org/drawingml/2006/diagram" xmlns:lc="http://schemas.openxmlformats.org/drawingml/2006/lockedCanvas" xmlns:c="http://schemas.openxmlformats.org/drawingml/2006/chart" xmlns:pic="http://schemas.openxmlformats.org/drawingml/2006/picture" xmlns:a="http://schemas.openxmlformats.org/drawingml/2006/main" xmlns:sl="http://schemas.openxmlformats.org/schemaLibrary/2006/main">
-            <w:drawing>
-              <wp:anchor allowOverlap="1" behindDoc="0" distB="0" distT="0" distL="114300" distR="114300" hidden="0" layoutInCell="1" locked="0" relativeHeight="0" simplePos="0">
-                <wp:simplePos x="0" y="0"/>
-                <wp:positionH relativeFrom="column">
-                  <wp:posOffset>1</wp:posOffset>
-                </wp:positionH>
-                <wp:positionV relativeFrom="paragraph">
-                  <wp:posOffset>139700</wp:posOffset>
-                </wp:positionV>
-                <wp:extent cx="5257800" cy="25400"/>
-                <wp:effectExtent b="0" l="0" r="0" t="0"/>
-                <wp:wrapNone/>
-                <wp:docPr id="1" name="image10.png"/>
-                <a:graphic>
-                  <a:graphicData uri="http://schemas.openxmlformats.org/drawingml/2006/picture">
-                    <pic:pic>
-                      <pic:nvPicPr>
-                        <pic:cNvPr id="0" name="image10.png"/>
-                        <pic:cNvPicPr preferRelativeResize="0"/>
-                      </pic:nvPicPr>
-                      <pic:blipFill>
-                        <a:blip r:embed="rId16"/>
-                        <a:srcRect/>
-                        <a:stretch>
-                          <a:fillRect/>
-                        </a:stretch>
-                      </pic:blipFill>
-                      <pic:spPr>
-                        <a:xfrm>
-                          <a:off x="0" y="0"/>
-                          <a:ext cx="5257800" cy="25400"/>
-                        </a:xfrm>
-                        <a:prstGeom prst="rect"/>
-                        <a:ln/>
-                      </pic:spPr>
-                    </pic:pic>
-                  </a:graphicData>
-                </a:graphic>
-              </wp:anchor>
-            </w:drawing>
+          <mc:Fallback>
+            <w:pict>
+              <v:shape w14:anchorId="459607B2" id="Straight Arrow Connector 1" o:spid="_x0000_s1026" type="#_x0000_t32" style="position:absolute;margin-left:0;margin-top:11pt;width:414pt;height:0;z-index:251670528;visibility:visible;mso-wrap-style:square;mso-height-percent:0;mso-wrap-distance-left:9pt;mso-wrap-distance-top:0;mso-wrap-distance-right:9pt;mso-wrap-distance-bottom:0;mso-position-horizontal:absolute;mso-position-horizontal-relative:text;mso-position-vertical:absolute;mso-position-vertical-relative:text;mso-height-percent:0;mso-height-relative:margin" o:gfxdata="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" strokecolor="#4f81bd [3204]" strokeweight="2pt">
+                <v:stroke startarrowwidth="narrow" startarrowlength="short" endarrowwidth="narrow" endarrowlength="short"/>
+              </v:shape>
+            </w:pict>
           </mc:Fallback>
         </mc:AlternateContent>
       </w:r>
@@ -2156,18 +2098,11 @@
           <w:rFonts w:ascii="Calibri" w:eastAsia="Calibri" w:hAnsi="Calibri" w:cs="Calibri"/>
         </w:rPr>
       </w:pPr>
-    </w:p>
-    <w:p>
-      <w:pPr>
-        <w:jc w:val="both"/>
-        <w:rPr>
-          <w:rFonts w:ascii="Calibri" w:eastAsia="Calibri" w:hAnsi="Calibri" w:cs="Calibri"/>
-        </w:rPr>
-      </w:pPr>
-      <w:r>
-        <w:rPr>
-          <w:rFonts w:ascii="Calibri" w:eastAsia="Calibri" w:hAnsi="Calibri" w:cs="Calibri"/>
-        </w:rPr>
+      <w:r>
+        <w:rPr>
+          <w:rFonts w:ascii="Calibri" w:eastAsia="Calibri" w:hAnsi="Calibri" w:cs="Calibri"/>
+        </w:rPr>
+        <w:lastRenderedPageBreak/>
         <w:t>Add a block object and drag it around with the mouse.</w:t>
       </w:r>
     </w:p>
@@ -2237,6 +2172,14 @@
       <w:r>
         <w:rPr>
           <w:rFonts w:ascii="Calibri" w:eastAsia="Calibri" w:hAnsi="Calibri" w:cs="Calibri"/>
+          <w:b/>
+          <w:bCs/>
+        </w:rPr>
+        <w:t xml:space="preserve">Question 4: </w:t>
+      </w:r>
+      <w:r>
+        <w:rPr>
+          <w:rFonts w:ascii="Calibri" w:eastAsia="Calibri" w:hAnsi="Calibri" w:cs="Calibri"/>
         </w:rPr>
         <w:t>What happens when the block is dragged over the robot?</w:t>
       </w:r>
@@ -2267,18 +2210,18 @@
           <w:noProof/>
         </w:rPr>
         <mc:AlternateContent>
-          <mc:Choice Requires="wpg">
+          <mc:Choice Requires="wps">
             <w:drawing>
-              <wp:anchor distT="0" distB="0" distL="114300" distR="114300" simplePos="0" relativeHeight="251672576" behindDoc="0" locked="0" layoutInCell="1" hidden="0" allowOverlap="1" wp14:anchorId="3EE9B16E" wp14:editId="2648B1A3">
+              <wp:anchor distT="0" distB="0" distL="114300" distR="114300" simplePos="0" relativeHeight="251672576" behindDoc="0" locked="0" layoutInCell="1" hidden="0" allowOverlap="1" wp14:anchorId="3EE9B16E" wp14:editId="2FF4869A">
                 <wp:simplePos x="0" y="0"/>
                 <wp:positionH relativeFrom="column">
-                  <wp:posOffset>1</wp:posOffset>
+                  <wp:posOffset>0</wp:posOffset>
                 </wp:positionH>
                 <wp:positionV relativeFrom="paragraph">
                   <wp:posOffset>139700</wp:posOffset>
                 </wp:positionV>
-                <wp:extent cx="5257800" cy="25400"/>
-                <wp:effectExtent l="0" t="0" r="0" b="0"/>
+                <wp:extent cx="5257800" cy="0"/>
+                <wp:effectExtent l="0" t="12700" r="12700" b="12700"/>
                 <wp:wrapNone/>
                 <wp:docPr id="5" name="Straight Arrow Connector 5"/>
                 <wp:cNvGraphicFramePr/>
@@ -2288,7 +2231,7 @@
                       <wps:cNvCnPr/>
                       <wps:spPr>
                         <a:xfrm>
-                          <a:off x="2717100" y="3780000"/>
+                          <a:off x="0" y="0"/>
                           <a:ext cx="5257800" cy="0"/>
                         </a:xfrm>
                         <a:prstGeom prst="straightConnector1">
@@ -2309,50 +2252,18 @@
                     </wps:wsp>
                   </a:graphicData>
                 </a:graphic>
+                <wp14:sizeRelV relativeFrom="margin">
+                  <wp14:pctHeight>0</wp14:pctHeight>
+                </wp14:sizeRelV>
               </wp:anchor>
             </w:drawing>
           </mc:Choice>
-          <mc:Fallback xmlns:dgm="http://schemas.openxmlformats.org/drawingml/2006/diagram" xmlns:lc="http://schemas.openxmlformats.org/drawingml/2006/lockedCanvas" xmlns:c="http://schemas.openxmlformats.org/drawingml/2006/chart" xmlns:pic="http://schemas.openxmlformats.org/drawingml/2006/picture" xmlns:a="http://schemas.openxmlformats.org/drawingml/2006/main" xmlns:sl="http://schemas.openxmlformats.org/schemaLibrary/2006/main">
-            <w:drawing>
-              <wp:anchor allowOverlap="1" behindDoc="0" distB="0" distT="0" distL="114300" distR="114300" hidden="0" layoutInCell="1" locked="0" relativeHeight="0" simplePos="0">
-                <wp:simplePos x="0" y="0"/>
-                <wp:positionH relativeFrom="column">
-                  <wp:posOffset>1</wp:posOffset>
-                </wp:positionH>
-                <wp:positionV relativeFrom="paragraph">
-                  <wp:posOffset>139700</wp:posOffset>
-                </wp:positionV>
-                <wp:extent cx="5257800" cy="25400"/>
-                <wp:effectExtent b="0" l="0" r="0" t="0"/>
-                <wp:wrapNone/>
-                <wp:docPr id="5" name="image14.png"/>
-                <a:graphic>
-                  <a:graphicData uri="http://schemas.openxmlformats.org/drawingml/2006/picture">
-                    <pic:pic>
-                      <pic:nvPicPr>
-                        <pic:cNvPr id="0" name="image14.png"/>
-                        <pic:cNvPicPr preferRelativeResize="0"/>
-                      </pic:nvPicPr>
-                      <pic:blipFill>
-                        <a:blip r:embed="rId17"/>
-                        <a:srcRect/>
-                        <a:stretch>
-                          <a:fillRect/>
-                        </a:stretch>
-                      </pic:blipFill>
-                      <pic:spPr>
-                        <a:xfrm>
-                          <a:off x="0" y="0"/>
-                          <a:ext cx="5257800" cy="25400"/>
-                        </a:xfrm>
-                        <a:prstGeom prst="rect"/>
-                        <a:ln/>
-                      </pic:spPr>
-                    </pic:pic>
-                  </a:graphicData>
-                </a:graphic>
-              </wp:anchor>
-            </w:drawing>
+          <mc:Fallback>
+            <w:pict>
+              <v:shape w14:anchorId="2D4ECCA3" id="Straight Arrow Connector 5" o:spid="_x0000_s1026" type="#_x0000_t32" style="position:absolute;margin-left:0;margin-top:11pt;width:414pt;height:0;z-index:251672576;visibility:visible;mso-wrap-style:square;mso-height-percent:0;mso-wrap-distance-left:9pt;mso-wrap-distance-top:0;mso-wrap-distance-right:9pt;mso-wrap-distance-bottom:0;mso-position-horizontal:absolute;mso-position-horizontal-relative:text;mso-position-vertical:absolute;mso-position-vertical-relative:text;mso-height-percent:0;mso-height-relative:margin" o:gfxdata="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" strokecolor="#4f81bd [3204]" strokeweight="2pt">
+                <v:stroke startarrowwidth="narrow" startarrowlength="short" endarrowwidth="narrow" endarrowlength="short"/>
+              </v:shape>
+            </w:pict>
           </mc:Fallback>
         </mc:AlternateContent>
       </w:r>
@@ -2371,19 +2282,11 @@
           <w:rFonts w:ascii="Calibri" w:eastAsia="Calibri" w:hAnsi="Calibri" w:cs="Calibri"/>
         </w:rPr>
       </w:pPr>
-      <w:bookmarkStart w:id="0" w:name="_GoBack"/>
-      <w:bookmarkEnd w:id="0"/>
-      <w:r>
-        <w:rPr>
-          <w:rFonts w:ascii="Calibri" w:eastAsia="Calibri" w:hAnsi="Calibri" w:cs="Calibri"/>
-        </w:rPr>
-        <w:t>Try adding and removing</w:t>
-      </w:r>
-      <w:r>
-        <w:rPr>
-          <w:rFonts w:ascii="Calibri" w:eastAsia="Calibri" w:hAnsi="Calibri" w:cs="Calibri"/>
-        </w:rPr>
-        <w:t xml:space="preserve"> and moving:</w:t>
+      <w:r>
+        <w:rPr>
+          <w:rFonts w:ascii="Calibri" w:eastAsia="Calibri" w:hAnsi="Calibri" w:cs="Calibri"/>
+        </w:rPr>
+        <w:t>Try adding and removing and moving:</w:t>
       </w:r>
     </w:p>
     <w:p>
@@ -2543,6 +2446,14 @@
       <w:r>
         <w:rPr>
           <w:rFonts w:ascii="Calibri" w:eastAsia="Calibri" w:hAnsi="Calibri" w:cs="Calibri"/>
+          <w:b/>
+          <w:bCs/>
+        </w:rPr>
+        <w:t xml:space="preserve">Question 5: </w:t>
+      </w:r>
+      <w:r>
+        <w:rPr>
+          <w:rFonts w:ascii="Calibri" w:eastAsia="Calibri" w:hAnsi="Calibri" w:cs="Calibri"/>
         </w:rPr>
         <w:t>How do you move the ray of light from the Light Source?</w:t>
       </w:r>
@@ -2562,14 +2473,15 @@
           <w:rFonts w:ascii="Calibri" w:eastAsia="Calibri" w:hAnsi="Calibri" w:cs="Calibri"/>
         </w:rPr>
       </w:pPr>
+      <w:bookmarkStart w:id="0" w:name="_GoBack"/>
       <w:r>
         <w:rPr>
           <w:noProof/>
         </w:rPr>
         <mc:AlternateContent>
-          <mc:Choice Requires="wpg">
+          <mc:Choice Requires="wps">
             <w:drawing>
-              <wp:anchor distT="0" distB="0" distL="114300" distR="114300" simplePos="0" relativeHeight="251674624" behindDoc="0" locked="0" layoutInCell="1" hidden="0" allowOverlap="1" wp14:anchorId="2CC599C1" wp14:editId="33A84620">
+              <wp:anchor distT="0" distB="0" distL="114300" distR="114300" simplePos="0" relativeHeight="251674624" behindDoc="0" locked="0" layoutInCell="1" hidden="0" allowOverlap="1" wp14:anchorId="2CC599C1" wp14:editId="2F1B6B23">
                 <wp:simplePos x="0" y="0"/>
                 <wp:positionH relativeFrom="column">
                   <wp:posOffset>114300</wp:posOffset>
@@ -2577,8 +2489,8 @@
                 <wp:positionV relativeFrom="paragraph">
                   <wp:posOffset>180975</wp:posOffset>
                 </wp:positionV>
-                <wp:extent cx="5257800" cy="25400"/>
-                <wp:effectExtent l="0" t="0" r="0" b="0"/>
+                <wp:extent cx="5257800" cy="0"/>
+                <wp:effectExtent l="0" t="12700" r="12700" b="12700"/>
                 <wp:wrapNone/>
                 <wp:docPr id="3" name="Straight Arrow Connector 3"/>
                 <wp:cNvGraphicFramePr/>
@@ -2588,7 +2500,7 @@
                       <wps:cNvCnPr/>
                       <wps:spPr>
                         <a:xfrm>
-                          <a:off x="2717100" y="3780000"/>
+                          <a:off x="0" y="0"/>
                           <a:ext cx="5257800" cy="0"/>
                         </a:xfrm>
                         <a:prstGeom prst="straightConnector1">
@@ -2609,53 +2521,22 @@
                     </wps:wsp>
                   </a:graphicData>
                 </a:graphic>
+                <wp14:sizeRelV relativeFrom="margin">
+                  <wp14:pctHeight>0</wp14:pctHeight>
+                </wp14:sizeRelV>
               </wp:anchor>
             </w:drawing>
           </mc:Choice>
-          <mc:Fallback xmlns:dgm="http://schemas.openxmlformats.org/drawingml/2006/diagram" xmlns:lc="http://schemas.openxmlformats.org/drawingml/2006/lockedCanvas" xmlns:c="http://schemas.openxmlformats.org/drawingml/2006/chart" xmlns:pic="http://schemas.openxmlformats.org/drawingml/2006/picture" xmlns:a="http://schemas.openxmlformats.org/drawingml/2006/main" xmlns:sl="http://schemas.openxmlformats.org/schemaLibrary/2006/main">
-            <w:drawing>
-              <wp:anchor allowOverlap="1" behindDoc="0" distB="0" distT="0" distL="114300" distR="114300" hidden="0" layoutInCell="1" locked="0" relativeHeight="0" simplePos="0">
-                <wp:simplePos x="0" y="0"/>
-                <wp:positionH relativeFrom="column">
-                  <wp:posOffset>114300</wp:posOffset>
-                </wp:positionH>
-                <wp:positionV relativeFrom="paragraph">
-                  <wp:posOffset>180975</wp:posOffset>
-                </wp:positionV>
-                <wp:extent cx="5257800" cy="25400"/>
-                <wp:effectExtent b="0" l="0" r="0" t="0"/>
-                <wp:wrapNone/>
-                <wp:docPr id="3" name="image12.png"/>
-                <a:graphic>
-                  <a:graphicData uri="http://schemas.openxmlformats.org/drawingml/2006/picture">
-                    <pic:pic>
-                      <pic:nvPicPr>
-                        <pic:cNvPr id="0" name="image12.png"/>
-                        <pic:cNvPicPr preferRelativeResize="0"/>
-                      </pic:nvPicPr>
-                      <pic:blipFill>
-                        <a:blip r:embed="rId18"/>
-                        <a:srcRect/>
-                        <a:stretch>
-                          <a:fillRect/>
-                        </a:stretch>
-                      </pic:blipFill>
-                      <pic:spPr>
-                        <a:xfrm>
-                          <a:off x="0" y="0"/>
-                          <a:ext cx="5257800" cy="25400"/>
-                        </a:xfrm>
-                        <a:prstGeom prst="rect"/>
-                        <a:ln/>
-                      </pic:spPr>
-                    </pic:pic>
-                  </a:graphicData>
-                </a:graphic>
-              </wp:anchor>
-            </w:drawing>
+          <mc:Fallback>
+            <w:pict>
+              <v:shape w14:anchorId="492D8E52" id="Straight Arrow Connector 3" o:spid="_x0000_s1026" type="#_x0000_t32" style="position:absolute;margin-left:9pt;margin-top:14.25pt;width:414pt;height:0;z-index:251674624;visibility:visible;mso-wrap-style:square;mso-height-percent:0;mso-wrap-distance-left:9pt;mso-wrap-distance-top:0;mso-wrap-distance-right:9pt;mso-wrap-distance-bottom:0;mso-position-horizontal:absolute;mso-position-horizontal-relative:text;mso-position-vertical:absolute;mso-position-vertical-relative:text;mso-height-percent:0;mso-height-relative:margin" o:gfxdata="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" strokecolor="#4f81bd [3204]" strokeweight="2pt">
+                <v:stroke startarrowwidth="narrow" startarrowlength="short" endarrowwidth="narrow" endarrowlength="short"/>
+              </v:shape>
+            </w:pict>
           </mc:Fallback>
         </mc:AlternateContent>
       </w:r>
+      <w:bookmarkEnd w:id="0"/>
     </w:p>
     <w:p>
       <w:pPr>
@@ -2815,7 +2696,7 @@
                     <pic:cNvPicPr preferRelativeResize="0"/>
                   </pic:nvPicPr>
                   <pic:blipFill>
-                    <a:blip r:embed="rId19"/>
+                    <a:blip r:embed="rId14"/>
                     <a:srcRect/>
                     <a:stretch>
                       <a:fillRect/>
@@ -2863,7 +2744,7 @@
                     <pic:cNvPicPr preferRelativeResize="0"/>
                   </pic:nvPicPr>
                   <pic:blipFill>
-                    <a:blip r:embed="rId19"/>
+                    <a:blip r:embed="rId14"/>
                     <a:srcRect/>
                     <a:stretch>
                       <a:fillRect/>
@@ -2911,7 +2792,7 @@
                     <pic:cNvPicPr preferRelativeResize="0"/>
                   </pic:nvPicPr>
                   <pic:blipFill>
-                    <a:blip r:embed="rId20"/>
+                    <a:blip r:embed="rId15"/>
                     <a:srcRect/>
                     <a:stretch>
                       <a:fillRect/>
@@ -2970,7 +2851,7 @@
         </w:rPr>
         <w:t xml:space="preserve">This work is licensed under a </w:t>
       </w:r>
-      <w:hyperlink r:id="rId21">
+      <w:hyperlink r:id="rId16">
         <w:r>
           <w:rPr>
             <w:rFonts w:ascii="Calibri" w:eastAsia="Calibri" w:hAnsi="Calibri" w:cs="Calibri"/>
@@ -3055,8 +2936,8 @@
       </w:pPr>
     </w:p>
     <w:sectPr>
-      <w:headerReference w:type="even" r:id="rId22"/>
-      <w:headerReference w:type="default" r:id="rId23"/>
+      <w:headerReference w:type="even" r:id="rId17"/>
+      <w:headerReference w:type="default" r:id="rId18"/>
       <w:pgSz w:w="11900" w:h="16840"/>
       <w:pgMar w:top="1440" w:right="1800" w:bottom="1440" w:left="1800" w:header="708" w:footer="708" w:gutter="0"/>
       <w:pgNumType w:start="1"/>

</xml_diff>